<commit_message>
connexion et déconnexion bdd
</commit_message>
<xml_diff>
--- a/Autres/Etapes_projet.docx
+++ b/Autres/Etapes_projet.docx
@@ -209,7 +209,6 @@
         <w:t xml:space="preserve">La ou les polices de caractère que vous utiliserez sur le site (aide : </w:t>
       </w:r>
       <w:hyperlink r:id="rId5">
-        <w:proofErr w:type="spellStart"/>
         <w:r>
           <w:rPr>
             <w:rStyle w:val="Lienhypertexte"/>
@@ -219,7 +218,6 @@
           </w:rPr>
           <w:t>DaFont</w:t>
         </w:r>
-        <w:proofErr w:type="spellEnd"/>
       </w:hyperlink>
       <w:r>
         <w:rPr>
@@ -645,23 +643,7 @@
           <w:rFonts w:ascii="Segoe UI" w:eastAsia="Segoe UI" w:hAnsi="Segoe UI" w:cs="Segoe UI"/>
           <w:color w:val="1D2125"/>
         </w:rPr>
-        <w:t xml:space="preserve"> et liez le au fichier style.css à l'aide d'une balise </w:t>
-      </w:r>
-      <w:proofErr w:type="spellStart"/>
-      <w:r>
-        <w:rPr>
-          <w:rFonts w:ascii="Segoe UI" w:eastAsia="Segoe UI" w:hAnsi="Segoe UI" w:cs="Segoe UI"/>
-          <w:color w:val="1D2125"/>
-        </w:rPr>
-        <w:t>link</w:t>
-      </w:r>
-      <w:proofErr w:type="spellEnd"/>
-      <w:r>
-        <w:rPr>
-          <w:rFonts w:ascii="Segoe UI" w:eastAsia="Segoe UI" w:hAnsi="Segoe UI" w:cs="Segoe UI"/>
-          <w:color w:val="1D2125"/>
-        </w:rPr>
-        <w:t>.</w:t>
+        <w:t xml:space="preserve"> et liez le au fichier style.css à l'aide d'une balise link.</w:t>
       </w:r>
       <w:r>
         <w:rPr>
@@ -833,23 +815,7 @@
           <w:rFonts w:ascii="Segoe UI" w:eastAsia="Segoe UI" w:hAnsi="Segoe UI" w:cs="Segoe UI"/>
           <w:color w:val="1D2125"/>
         </w:rPr>
-        <w:t xml:space="preserve">Utiliser le système des grilles ou des </w:t>
-      </w:r>
-      <w:proofErr w:type="spellStart"/>
-      <w:r>
-        <w:rPr>
-          <w:rFonts w:ascii="Segoe UI" w:eastAsia="Segoe UI" w:hAnsi="Segoe UI" w:cs="Segoe UI"/>
-          <w:color w:val="1D2125"/>
-        </w:rPr>
-        <w:t>flexbox</w:t>
-      </w:r>
-      <w:proofErr w:type="spellEnd"/>
-      <w:r>
-        <w:rPr>
-          <w:rFonts w:ascii="Segoe UI" w:eastAsia="Segoe UI" w:hAnsi="Segoe UI" w:cs="Segoe UI"/>
-          <w:color w:val="1D2125"/>
-        </w:rPr>
-        <w:t xml:space="preserve"> pour afficher les 10 livres. Chaque livre sera présenté avec la même structure.</w:t>
+        <w:t>Utiliser le système des grilles ou des flexbox pour afficher les 10 livres. Chaque livre sera présenté avec la même structure.</w:t>
       </w:r>
       <w:r>
         <w:rPr>
@@ -1341,51 +1307,7 @@
           <w:szCs w:val="23"/>
           <w:lang w:eastAsia="fr-FR"/>
         </w:rPr>
-        <w:t>Chaque page HTML de détail est nommée ainsi : isbn.html (en remplaçant “</w:t>
-      </w:r>
-      <w:proofErr w:type="spellStart"/>
-      <w:r>
-        <w:rPr>
-          <w:rFonts w:ascii="Segoe UI" w:eastAsia="Times New Roman" w:hAnsi="Segoe UI" w:cs="Segoe UI"/>
-          <w:color w:val="1D2125"/>
-          <w:sz w:val="23"/>
-          <w:szCs w:val="23"/>
-          <w:lang w:eastAsia="fr-FR"/>
-        </w:rPr>
-        <w:t>isbn</w:t>
-      </w:r>
-      <w:proofErr w:type="spellEnd"/>
-      <w:r>
-        <w:rPr>
-          <w:rFonts w:ascii="Segoe UI" w:eastAsia="Times New Roman" w:hAnsi="Segoe UI" w:cs="Segoe UI"/>
-          <w:color w:val="1D2125"/>
-          <w:sz w:val="23"/>
-          <w:szCs w:val="23"/>
-          <w:lang w:eastAsia="fr-FR"/>
-        </w:rPr>
-        <w:t xml:space="preserve">” par le numéro </w:t>
-      </w:r>
-      <w:proofErr w:type="spellStart"/>
-      <w:r>
-        <w:rPr>
-          <w:rFonts w:ascii="Segoe UI" w:eastAsia="Times New Roman" w:hAnsi="Segoe UI" w:cs="Segoe UI"/>
-          <w:color w:val="1D2125"/>
-          <w:sz w:val="23"/>
-          <w:szCs w:val="23"/>
-          <w:lang w:eastAsia="fr-FR"/>
-        </w:rPr>
-        <w:t>isbn</w:t>
-      </w:r>
-      <w:proofErr w:type="spellEnd"/>
-      <w:r>
-        <w:rPr>
-          <w:rFonts w:ascii="Segoe UI" w:eastAsia="Times New Roman" w:hAnsi="Segoe UI" w:cs="Segoe UI"/>
-          <w:color w:val="1D2125"/>
-          <w:sz w:val="23"/>
-          <w:szCs w:val="23"/>
-          <w:lang w:eastAsia="fr-FR"/>
-        </w:rPr>
-        <w:t xml:space="preserve"> du livre concerné)</w:t>
+        <w:t>Chaque page HTML de détail est nommée ainsi : isbn.html (en remplaçant “isbn” par le numéro isbn du livre concerné)</w:t>
       </w:r>
       <w:r>
         <w:rPr>
@@ -1524,29 +1446,7 @@
           <w:szCs w:val="23"/>
           <w:lang w:eastAsia="fr-FR"/>
         </w:rPr>
-        <w:t xml:space="preserve">Le numéro </w:t>
-      </w:r>
-      <w:proofErr w:type="spellStart"/>
-      <w:r>
-        <w:rPr>
-          <w:rFonts w:ascii="Segoe UI" w:eastAsia="Times New Roman" w:hAnsi="Segoe UI" w:cs="Segoe UI"/>
-          <w:color w:val="1D2125"/>
-          <w:sz w:val="23"/>
-          <w:szCs w:val="23"/>
-          <w:lang w:eastAsia="fr-FR"/>
-        </w:rPr>
-        <w:t>isbn</w:t>
-      </w:r>
-      <w:proofErr w:type="spellEnd"/>
-      <w:r>
-        <w:rPr>
-          <w:rFonts w:ascii="Segoe UI" w:eastAsia="Times New Roman" w:hAnsi="Segoe UI" w:cs="Segoe UI"/>
-          <w:color w:val="1D2125"/>
-          <w:sz w:val="23"/>
-          <w:szCs w:val="23"/>
-          <w:lang w:eastAsia="fr-FR"/>
-        </w:rPr>
-        <w:t>, le titre</w:t>
+        <w:t>Le numéro isbn, le titre</w:t>
       </w:r>
       <w:r>
         <w:rPr>
@@ -1838,29 +1738,7 @@
           <w:szCs w:val="23"/>
           <w:lang w:eastAsia="fr-FR"/>
         </w:rPr>
-        <w:t xml:space="preserve">Elles doivent être nommées avec </w:t>
-      </w:r>
-      <w:proofErr w:type="spellStart"/>
-      <w:r>
-        <w:rPr>
-          <w:rFonts w:ascii="Segoe UI" w:eastAsia="Times New Roman" w:hAnsi="Segoe UI" w:cs="Segoe UI"/>
-          <w:color w:val="1D2125"/>
-          <w:sz w:val="23"/>
-          <w:szCs w:val="23"/>
-          <w:lang w:eastAsia="fr-FR"/>
-        </w:rPr>
-        <w:t>l'isbn</w:t>
-      </w:r>
-      <w:proofErr w:type="spellEnd"/>
-      <w:r>
-        <w:rPr>
-          <w:rFonts w:ascii="Segoe UI" w:eastAsia="Times New Roman" w:hAnsi="Segoe UI" w:cs="Segoe UI"/>
-          <w:color w:val="1D2125"/>
-          <w:sz w:val="23"/>
-          <w:szCs w:val="23"/>
-          <w:lang w:eastAsia="fr-FR"/>
-        </w:rPr>
-        <w:t xml:space="preserve"> (comme pour la page de détail)</w:t>
+        <w:t>Elles doivent être nommées avec l'isbn (comme pour la page de détail)</w:t>
       </w:r>
       <w:r>
         <w:rPr>
@@ -2164,17 +2042,8 @@
           <w:rFonts w:ascii="Segoe UI" w:eastAsia="Segoe UI" w:hAnsi="Segoe UI" w:cs="Segoe UI"/>
           <w:color w:val="1D2125"/>
         </w:rPr>
-        <w:t>Remplacez les noms de toutes vos pages .html par .</w:t>
-      </w:r>
-      <w:proofErr w:type="spellStart"/>
-      <w:r>
-        <w:rPr>
-          <w:rFonts w:ascii="Segoe UI" w:eastAsia="Segoe UI" w:hAnsi="Segoe UI" w:cs="Segoe UI"/>
-          <w:color w:val="1D2125"/>
-        </w:rPr>
-        <w:t>php</w:t>
-      </w:r>
-      <w:proofErr w:type="spellEnd"/>
+        <w:t>Remplacez les noms de toutes vos pages .html par .php</w:t>
+      </w:r>
       <w:r>
         <w:rPr>
           <w:rFonts w:ascii="Segoe UI" w:eastAsia="Segoe UI" w:hAnsi="Segoe UI" w:cs="Segoe UI"/>
@@ -2208,49 +2077,8 @@
           <w:rFonts w:ascii="Segoe UI" w:eastAsia="Segoe UI" w:hAnsi="Segoe UI" w:cs="Segoe UI"/>
           <w:color w:val="1D2125"/>
         </w:rPr>
-        <w:t xml:space="preserve">Utilisez la fonction </w:t>
-      </w:r>
-      <w:proofErr w:type="spellStart"/>
-      <w:r>
-        <w:rPr>
-          <w:rFonts w:ascii="Segoe UI" w:eastAsia="Segoe UI" w:hAnsi="Segoe UI" w:cs="Segoe UI"/>
-          <w:color w:val="1D2125"/>
-        </w:rPr>
-        <w:t>require</w:t>
-      </w:r>
-      <w:proofErr w:type="spellEnd"/>
-      <w:r>
-        <w:rPr>
-          <w:rFonts w:ascii="Segoe UI" w:eastAsia="Segoe UI" w:hAnsi="Segoe UI" w:cs="Segoe UI"/>
-          <w:color w:val="1D2125"/>
-        </w:rPr>
-        <w:t xml:space="preserve"> en </w:t>
-      </w:r>
-      <w:proofErr w:type="spellStart"/>
-      <w:r>
-        <w:rPr>
-          <w:rFonts w:ascii="Segoe UI" w:eastAsia="Segoe UI" w:hAnsi="Segoe UI" w:cs="Segoe UI"/>
-          <w:color w:val="1D2125"/>
-        </w:rPr>
-        <w:t>php</w:t>
-      </w:r>
-      <w:proofErr w:type="spellEnd"/>
-      <w:r>
-        <w:rPr>
-          <w:rFonts w:ascii="Segoe UI" w:eastAsia="Segoe UI" w:hAnsi="Segoe UI" w:cs="Segoe UI"/>
-          <w:color w:val="1D2125"/>
-        </w:rPr>
-        <w:t xml:space="preserve"> (comme dans le TP PHP 2) pour éviter de faire des copier/coller du header et du </w:t>
-      </w:r>
-      <w:proofErr w:type="spellStart"/>
-      <w:r>
-        <w:rPr>
-          <w:rFonts w:ascii="Segoe UI" w:eastAsia="Segoe UI" w:hAnsi="Segoe UI" w:cs="Segoe UI"/>
-          <w:color w:val="1D2125"/>
-        </w:rPr>
-        <w:t>footer</w:t>
-      </w:r>
-      <w:proofErr w:type="spellEnd"/>
+        <w:t>Utilisez la fonction require en php (comme dans le TP PHP 2) pour éviter de faire des copier/coller du header et du footer</w:t>
+      </w:r>
       <w:r>
         <w:rPr>
           <w:rFonts w:ascii="Segoe UI" w:eastAsia="Segoe UI" w:hAnsi="Segoe UI" w:cs="Segoe UI"/>
@@ -2277,17 +2105,8 @@
           <w:rFonts w:ascii="Segoe UI Emoji" w:eastAsia="Libre Franklin" w:hAnsi="Segoe UI Emoji" w:cs="Segoe UI Emoji"/>
           <w:color w:val="FF0000"/>
         </w:rPr>
-        <w:t xml:space="preserve">manque le </w:t>
-      </w:r>
-      <w:proofErr w:type="spellStart"/>
-      <w:r>
-        <w:rPr>
-          <w:rFonts w:ascii="Segoe UI Emoji" w:eastAsia="Libre Franklin" w:hAnsi="Segoe UI Emoji" w:cs="Segoe UI Emoji"/>
-          <w:color w:val="FF0000"/>
-        </w:rPr>
-        <w:t>footer</w:t>
-      </w:r>
-      <w:proofErr w:type="spellEnd"/>
+        <w:t>manque le footer</w:t>
+      </w:r>
     </w:p>
     <w:p>
       <w:pPr>
@@ -2307,33 +2126,8 @@
           <w:rFonts w:ascii="Segoe UI" w:eastAsia="Segoe UI" w:hAnsi="Segoe UI" w:cs="Segoe UI"/>
           <w:color w:val="1D2125"/>
         </w:rPr>
-        <w:t xml:space="preserve">Donc création d'un fichier </w:t>
-      </w:r>
-      <w:proofErr w:type="spellStart"/>
-      <w:r>
-        <w:rPr>
-          <w:rFonts w:ascii="Segoe UI" w:eastAsia="Segoe UI" w:hAnsi="Segoe UI" w:cs="Segoe UI"/>
-          <w:color w:val="1D2125"/>
-        </w:rPr>
-        <w:t>header.php</w:t>
-      </w:r>
-      <w:proofErr w:type="spellEnd"/>
-      <w:r>
-        <w:rPr>
-          <w:rFonts w:ascii="Segoe UI" w:eastAsia="Segoe UI" w:hAnsi="Segoe UI" w:cs="Segoe UI"/>
-          <w:color w:val="1D2125"/>
-        </w:rPr>
-        <w:t xml:space="preserve"> et d'un fichier </w:t>
-      </w:r>
-      <w:proofErr w:type="spellStart"/>
-      <w:r>
-        <w:rPr>
-          <w:rFonts w:ascii="Segoe UI" w:eastAsia="Segoe UI" w:hAnsi="Segoe UI" w:cs="Segoe UI"/>
-          <w:color w:val="1D2125"/>
-        </w:rPr>
-        <w:t>footer.php</w:t>
-      </w:r>
-      <w:proofErr w:type="spellEnd"/>
+        <w:t>Donc création d'un fichier header.php et d'un fichier footer.php</w:t>
+      </w:r>
       <w:r>
         <w:rPr>
           <w:rFonts w:ascii="Segoe UI" w:eastAsia="Segoe UI" w:hAnsi="Segoe UI" w:cs="Segoe UI"/>
@@ -2367,39 +2161,21 @@
           <w:rFonts w:ascii="Segoe UI" w:eastAsia="Segoe UI" w:hAnsi="Segoe UI" w:cs="Segoe UI"/>
           <w:color w:val="1D2125"/>
         </w:rPr>
-        <w:t xml:space="preserve">Ajoutez une connexion (et déconnexion) à votre base de données en PHP (créer la base dans </w:t>
-      </w:r>
-      <w:proofErr w:type="spellStart"/>
-      <w:r>
-        <w:rPr>
-          <w:rFonts w:ascii="Segoe UI" w:eastAsia="Segoe UI" w:hAnsi="Segoe UI" w:cs="Segoe UI"/>
-          <w:color w:val="1D2125"/>
-        </w:rPr>
-        <w:t>phpmyadmin</w:t>
-      </w:r>
-      <w:proofErr w:type="spellEnd"/>
-      <w:r>
-        <w:rPr>
-          <w:rFonts w:ascii="Segoe UI" w:eastAsia="Segoe UI" w:hAnsi="Segoe UI" w:cs="Segoe UI"/>
-          <w:color w:val="1D2125"/>
-        </w:rPr>
-        <w:t xml:space="preserve"> avec le fichier </w:t>
-      </w:r>
-      <w:proofErr w:type="spellStart"/>
-      <w:r>
-        <w:rPr>
-          <w:rFonts w:ascii="Segoe UI" w:eastAsia="Segoe UI" w:hAnsi="Segoe UI" w:cs="Segoe UI"/>
-          <w:color w:val="1D2125"/>
-        </w:rPr>
-        <w:t>bibliotheque-script.sql</w:t>
-      </w:r>
-      <w:proofErr w:type="spellEnd"/>
-      <w:r>
-        <w:rPr>
-          <w:rFonts w:ascii="Segoe UI" w:eastAsia="Segoe UI" w:hAnsi="Segoe UI" w:cs="Segoe UI"/>
-          <w:color w:val="1D2125"/>
-        </w:rPr>
-        <w:t xml:space="preserve"> du cours de base de données)</w:t>
+        <w:t>Ajoutez une connexion (et déconnexion) à votre base de données en PHP (créer la base dans phpmyadmin avec le fichier bibliotheque-script.sql du cours de base de données)</w:t>
+      </w:r>
+      <w:r>
+        <w:rPr>
+          <w:rFonts w:ascii="Segoe UI" w:eastAsia="Segoe UI" w:hAnsi="Segoe UI" w:cs="Segoe UI"/>
+          <w:color w:val="1D2125"/>
+        </w:rPr>
+        <w:t xml:space="preserve"> </w:t>
+      </w:r>
+      <w:r>
+        <w:rPr>
+          <w:rFonts w:ascii="Segoe UI" w:eastAsia="Segoe UI" w:hAnsi="Segoe UI" w:cs="Segoe UI"/>
+          <w:color w:val="FF0000"/>
+        </w:rPr>
+        <w:t>aller voir le code du tp php 2</w:t>
       </w:r>
     </w:p>
     <w:p>
@@ -2441,71 +2217,7 @@
           <w:rFonts w:ascii="Segoe UI" w:eastAsia="Segoe UI" w:hAnsi="Segoe UI" w:cs="Segoe UI"/>
           <w:color w:val="1D2125"/>
         </w:rPr>
-        <w:t xml:space="preserve">Création de deux fichiers </w:t>
-      </w:r>
-      <w:proofErr w:type="spellStart"/>
-      <w:r>
-        <w:rPr>
-          <w:rFonts w:ascii="Segoe UI" w:eastAsia="Segoe UI" w:hAnsi="Segoe UI" w:cs="Segoe UI"/>
-          <w:color w:val="1D2125"/>
-        </w:rPr>
-        <w:t>connexion_bdd.php</w:t>
-      </w:r>
-      <w:proofErr w:type="spellEnd"/>
-      <w:r>
-        <w:rPr>
-          <w:rFonts w:ascii="Segoe UI" w:eastAsia="Segoe UI" w:hAnsi="Segoe UI" w:cs="Segoe UI"/>
-          <w:color w:val="1D2125"/>
-        </w:rPr>
-        <w:t xml:space="preserve"> (à inclure dans </w:t>
-      </w:r>
-      <w:proofErr w:type="spellStart"/>
-      <w:r>
-        <w:rPr>
-          <w:rFonts w:ascii="Segoe UI" w:eastAsia="Segoe UI" w:hAnsi="Segoe UI" w:cs="Segoe UI"/>
-          <w:color w:val="1D2125"/>
-        </w:rPr>
-        <w:t>header.php</w:t>
-      </w:r>
-      <w:proofErr w:type="spellEnd"/>
-      <w:r>
-        <w:rPr>
-          <w:rFonts w:ascii="Segoe UI" w:eastAsia="Segoe UI" w:hAnsi="Segoe UI" w:cs="Segoe UI"/>
-          <w:color w:val="1D2125"/>
-        </w:rPr>
-        <w:t xml:space="preserve">) et </w:t>
-      </w:r>
-      <w:proofErr w:type="spellStart"/>
-      <w:r>
-        <w:rPr>
-          <w:rFonts w:ascii="Segoe UI" w:eastAsia="Segoe UI" w:hAnsi="Segoe UI" w:cs="Segoe UI"/>
-          <w:color w:val="1D2125"/>
-        </w:rPr>
-        <w:t>deconnexion_bdd.php</w:t>
-      </w:r>
-      <w:proofErr w:type="spellEnd"/>
-      <w:r>
-        <w:rPr>
-          <w:rFonts w:ascii="Segoe UI" w:eastAsia="Segoe UI" w:hAnsi="Segoe UI" w:cs="Segoe UI"/>
-          <w:color w:val="1D2125"/>
-        </w:rPr>
-        <w:t xml:space="preserve"> (à inclure dans </w:t>
-      </w:r>
-      <w:proofErr w:type="spellStart"/>
-      <w:r>
-        <w:rPr>
-          <w:rFonts w:ascii="Segoe UI" w:eastAsia="Segoe UI" w:hAnsi="Segoe UI" w:cs="Segoe UI"/>
-          <w:color w:val="1D2125"/>
-        </w:rPr>
-        <w:t>footer.php</w:t>
-      </w:r>
-      <w:proofErr w:type="spellEnd"/>
-      <w:r>
-        <w:rPr>
-          <w:rFonts w:ascii="Segoe UI" w:eastAsia="Segoe UI" w:hAnsi="Segoe UI" w:cs="Segoe UI"/>
-          <w:color w:val="1D2125"/>
-        </w:rPr>
-        <w:t>)</w:t>
+        <w:t>Création de deux fichiers connexion_bdd.php (à inclure dans header.php) et deconnexion_bdd.php (à inclure dans footer.php)</w:t>
       </w:r>
     </w:p>
     <w:p>
@@ -2635,39 +2347,7 @@
           <w:rFonts w:ascii="Segoe UI" w:eastAsia="Segoe UI" w:hAnsi="Segoe UI" w:cs="Segoe UI"/>
           <w:color w:val="1D2125"/>
         </w:rPr>
-        <w:t xml:space="preserve"> le 20 décembre au soir. Vous devez joindre avec le site un export de votre base de données (sur </w:t>
-      </w:r>
-      <w:proofErr w:type="spellStart"/>
-      <w:r>
-        <w:rPr>
-          <w:rFonts w:ascii="Segoe UI" w:eastAsia="Segoe UI" w:hAnsi="Segoe UI" w:cs="Segoe UI"/>
-          <w:color w:val="1D2125"/>
-        </w:rPr>
-        <w:t>phpmyadmin</w:t>
-      </w:r>
-      <w:proofErr w:type="spellEnd"/>
-      <w:r>
-        <w:rPr>
-          <w:rFonts w:ascii="Segoe UI" w:eastAsia="Segoe UI" w:hAnsi="Segoe UI" w:cs="Segoe UI"/>
-          <w:color w:val="1D2125"/>
-        </w:rPr>
-        <w:t xml:space="preserve"> sélectionnez votre base, aller dans l'onglet Export puis cliquez sur le bouton envoyer, enregistrez le texte dans un fichier </w:t>
-      </w:r>
-      <w:proofErr w:type="spellStart"/>
-      <w:r>
-        <w:rPr>
-          <w:rFonts w:ascii="Segoe UI" w:eastAsia="Segoe UI" w:hAnsi="Segoe UI" w:cs="Segoe UI"/>
-          <w:color w:val="1D2125"/>
-        </w:rPr>
-        <w:t>dump.sql</w:t>
-      </w:r>
-      <w:proofErr w:type="spellEnd"/>
-      <w:r>
-        <w:rPr>
-          <w:rFonts w:ascii="Segoe UI" w:eastAsia="Segoe UI" w:hAnsi="Segoe UI" w:cs="Segoe UI"/>
-          <w:color w:val="1D2125"/>
-        </w:rPr>
-        <w:t>)</w:t>
+        <w:t> le 20 décembre au soir. Vous devez joindre avec le site un export de votre base de données (sur phpmyadmin sélectionnez votre base, aller dans l'onglet Export puis cliquez sur le bouton envoyer, enregistrez le texte dans un fichier dump.sql)</w:t>
       </w:r>
     </w:p>
     <w:p>

</xml_diff>

<commit_message>
infos livre home sql
</commit_message>
<xml_diff>
--- a/Autres/Etapes_projet.docx
+++ b/Autres/Etapes_projet.docx
@@ -209,7 +209,6 @@
         <w:t xml:space="preserve">La ou les polices de caractère que vous utiliserez sur le site (aide : </w:t>
       </w:r>
       <w:hyperlink r:id="rId5">
-        <w:proofErr w:type="spellStart"/>
         <w:r>
           <w:rPr>
             <w:rStyle w:val="Lienhypertexte"/>
@@ -219,7 +218,6 @@
           </w:rPr>
           <w:t>DaFont</w:t>
         </w:r>
-        <w:proofErr w:type="spellEnd"/>
       </w:hyperlink>
       <w:r>
         <w:rPr>
@@ -645,23 +643,7 @@
           <w:rFonts w:ascii="Segoe UI" w:eastAsia="Segoe UI" w:hAnsi="Segoe UI" w:cs="Segoe UI"/>
           <w:color w:val="1D2125"/>
         </w:rPr>
-        <w:t xml:space="preserve"> et liez le au fichier style.css à l'aide d'une balise </w:t>
-      </w:r>
-      <w:proofErr w:type="spellStart"/>
-      <w:r>
-        <w:rPr>
-          <w:rFonts w:ascii="Segoe UI" w:eastAsia="Segoe UI" w:hAnsi="Segoe UI" w:cs="Segoe UI"/>
-          <w:color w:val="1D2125"/>
-        </w:rPr>
-        <w:t>link</w:t>
-      </w:r>
-      <w:proofErr w:type="spellEnd"/>
-      <w:r>
-        <w:rPr>
-          <w:rFonts w:ascii="Segoe UI" w:eastAsia="Segoe UI" w:hAnsi="Segoe UI" w:cs="Segoe UI"/>
-          <w:color w:val="1D2125"/>
-        </w:rPr>
-        <w:t>.</w:t>
+        <w:t xml:space="preserve"> et liez le au fichier style.css à l'aide d'une balise link.</w:t>
       </w:r>
       <w:r>
         <w:rPr>
@@ -833,23 +815,7 @@
           <w:rFonts w:ascii="Segoe UI" w:eastAsia="Segoe UI" w:hAnsi="Segoe UI" w:cs="Segoe UI"/>
           <w:color w:val="1D2125"/>
         </w:rPr>
-        <w:t xml:space="preserve">Utiliser le système des grilles ou des </w:t>
-      </w:r>
-      <w:proofErr w:type="spellStart"/>
-      <w:r>
-        <w:rPr>
-          <w:rFonts w:ascii="Segoe UI" w:eastAsia="Segoe UI" w:hAnsi="Segoe UI" w:cs="Segoe UI"/>
-          <w:color w:val="1D2125"/>
-        </w:rPr>
-        <w:t>flexbox</w:t>
-      </w:r>
-      <w:proofErr w:type="spellEnd"/>
-      <w:r>
-        <w:rPr>
-          <w:rFonts w:ascii="Segoe UI" w:eastAsia="Segoe UI" w:hAnsi="Segoe UI" w:cs="Segoe UI"/>
-          <w:color w:val="1D2125"/>
-        </w:rPr>
-        <w:t xml:space="preserve"> pour afficher les 10 livres. Chaque livre sera présenté avec la même structure.</w:t>
+        <w:t>Utiliser le système des grilles ou des flexbox pour afficher les 10 livres. Chaque livre sera présenté avec la même structure.</w:t>
       </w:r>
       <w:r>
         <w:rPr>
@@ -1341,51 +1307,7 @@
           <w:szCs w:val="23"/>
           <w:lang w:eastAsia="fr-FR"/>
         </w:rPr>
-        <w:t>Chaque page HTML de détail est nommée ainsi : isbn.html (en remplaçant “</w:t>
-      </w:r>
-      <w:proofErr w:type="spellStart"/>
-      <w:r>
-        <w:rPr>
-          <w:rFonts w:ascii="Segoe UI" w:eastAsia="Times New Roman" w:hAnsi="Segoe UI" w:cs="Segoe UI"/>
-          <w:color w:val="1D2125"/>
-          <w:sz w:val="23"/>
-          <w:szCs w:val="23"/>
-          <w:lang w:eastAsia="fr-FR"/>
-        </w:rPr>
-        <w:t>isbn</w:t>
-      </w:r>
-      <w:proofErr w:type="spellEnd"/>
-      <w:r>
-        <w:rPr>
-          <w:rFonts w:ascii="Segoe UI" w:eastAsia="Times New Roman" w:hAnsi="Segoe UI" w:cs="Segoe UI"/>
-          <w:color w:val="1D2125"/>
-          <w:sz w:val="23"/>
-          <w:szCs w:val="23"/>
-          <w:lang w:eastAsia="fr-FR"/>
-        </w:rPr>
-        <w:t xml:space="preserve">” par le numéro </w:t>
-      </w:r>
-      <w:proofErr w:type="spellStart"/>
-      <w:r>
-        <w:rPr>
-          <w:rFonts w:ascii="Segoe UI" w:eastAsia="Times New Roman" w:hAnsi="Segoe UI" w:cs="Segoe UI"/>
-          <w:color w:val="1D2125"/>
-          <w:sz w:val="23"/>
-          <w:szCs w:val="23"/>
-          <w:lang w:eastAsia="fr-FR"/>
-        </w:rPr>
-        <w:t>isbn</w:t>
-      </w:r>
-      <w:proofErr w:type="spellEnd"/>
-      <w:r>
-        <w:rPr>
-          <w:rFonts w:ascii="Segoe UI" w:eastAsia="Times New Roman" w:hAnsi="Segoe UI" w:cs="Segoe UI"/>
-          <w:color w:val="1D2125"/>
-          <w:sz w:val="23"/>
-          <w:szCs w:val="23"/>
-          <w:lang w:eastAsia="fr-FR"/>
-        </w:rPr>
-        <w:t xml:space="preserve"> du livre concerné)</w:t>
+        <w:t>Chaque page HTML de détail est nommée ainsi : isbn.html (en remplaçant “isbn” par le numéro isbn du livre concerné)</w:t>
       </w:r>
       <w:r>
         <w:rPr>
@@ -1524,29 +1446,7 @@
           <w:szCs w:val="23"/>
           <w:lang w:eastAsia="fr-FR"/>
         </w:rPr>
-        <w:t xml:space="preserve">Le numéro </w:t>
-      </w:r>
-      <w:proofErr w:type="spellStart"/>
-      <w:r>
-        <w:rPr>
-          <w:rFonts w:ascii="Segoe UI" w:eastAsia="Times New Roman" w:hAnsi="Segoe UI" w:cs="Segoe UI"/>
-          <w:color w:val="1D2125"/>
-          <w:sz w:val="23"/>
-          <w:szCs w:val="23"/>
-          <w:lang w:eastAsia="fr-FR"/>
-        </w:rPr>
-        <w:t>isbn</w:t>
-      </w:r>
-      <w:proofErr w:type="spellEnd"/>
-      <w:r>
-        <w:rPr>
-          <w:rFonts w:ascii="Segoe UI" w:eastAsia="Times New Roman" w:hAnsi="Segoe UI" w:cs="Segoe UI"/>
-          <w:color w:val="1D2125"/>
-          <w:sz w:val="23"/>
-          <w:szCs w:val="23"/>
-          <w:lang w:eastAsia="fr-FR"/>
-        </w:rPr>
-        <w:t>, le titre</w:t>
+        <w:t>Le numéro isbn, le titre</w:t>
       </w:r>
       <w:r>
         <w:rPr>
@@ -1838,29 +1738,7 @@
           <w:szCs w:val="23"/>
           <w:lang w:eastAsia="fr-FR"/>
         </w:rPr>
-        <w:t xml:space="preserve">Elles doivent être nommées avec </w:t>
-      </w:r>
-      <w:proofErr w:type="spellStart"/>
-      <w:r>
-        <w:rPr>
-          <w:rFonts w:ascii="Segoe UI" w:eastAsia="Times New Roman" w:hAnsi="Segoe UI" w:cs="Segoe UI"/>
-          <w:color w:val="1D2125"/>
-          <w:sz w:val="23"/>
-          <w:szCs w:val="23"/>
-          <w:lang w:eastAsia="fr-FR"/>
-        </w:rPr>
-        <w:t>l'isbn</w:t>
-      </w:r>
-      <w:proofErr w:type="spellEnd"/>
-      <w:r>
-        <w:rPr>
-          <w:rFonts w:ascii="Segoe UI" w:eastAsia="Times New Roman" w:hAnsi="Segoe UI" w:cs="Segoe UI"/>
-          <w:color w:val="1D2125"/>
-          <w:sz w:val="23"/>
-          <w:szCs w:val="23"/>
-          <w:lang w:eastAsia="fr-FR"/>
-        </w:rPr>
-        <w:t xml:space="preserve"> (comme pour la page de détail)</w:t>
+        <w:t>Elles doivent être nommées avec l'isbn (comme pour la page de détail)</w:t>
       </w:r>
       <w:r>
         <w:rPr>
@@ -2164,17 +2042,8 @@
           <w:rFonts w:ascii="Segoe UI" w:eastAsia="Segoe UI" w:hAnsi="Segoe UI" w:cs="Segoe UI"/>
           <w:color w:val="1D2125"/>
         </w:rPr>
-        <w:t>Remplacez les noms de toutes vos pages .html par .</w:t>
-      </w:r>
-      <w:proofErr w:type="spellStart"/>
-      <w:r>
-        <w:rPr>
-          <w:rFonts w:ascii="Segoe UI" w:eastAsia="Segoe UI" w:hAnsi="Segoe UI" w:cs="Segoe UI"/>
-          <w:color w:val="1D2125"/>
-        </w:rPr>
-        <w:t>php</w:t>
-      </w:r>
-      <w:proofErr w:type="spellEnd"/>
+        <w:t>Remplacez les noms de toutes vos pages .html par .php</w:t>
+      </w:r>
       <w:r>
         <w:rPr>
           <w:rFonts w:ascii="Segoe UI" w:eastAsia="Segoe UI" w:hAnsi="Segoe UI" w:cs="Segoe UI"/>
@@ -2208,49 +2077,8 @@
           <w:rFonts w:ascii="Segoe UI" w:eastAsia="Segoe UI" w:hAnsi="Segoe UI" w:cs="Segoe UI"/>
           <w:color w:val="1D2125"/>
         </w:rPr>
-        <w:t xml:space="preserve">Utilisez la fonction </w:t>
-      </w:r>
-      <w:proofErr w:type="spellStart"/>
-      <w:r>
-        <w:rPr>
-          <w:rFonts w:ascii="Segoe UI" w:eastAsia="Segoe UI" w:hAnsi="Segoe UI" w:cs="Segoe UI"/>
-          <w:color w:val="1D2125"/>
-        </w:rPr>
-        <w:t>require</w:t>
-      </w:r>
-      <w:proofErr w:type="spellEnd"/>
-      <w:r>
-        <w:rPr>
-          <w:rFonts w:ascii="Segoe UI" w:eastAsia="Segoe UI" w:hAnsi="Segoe UI" w:cs="Segoe UI"/>
-          <w:color w:val="1D2125"/>
-        </w:rPr>
-        <w:t xml:space="preserve"> en </w:t>
-      </w:r>
-      <w:proofErr w:type="spellStart"/>
-      <w:r>
-        <w:rPr>
-          <w:rFonts w:ascii="Segoe UI" w:eastAsia="Segoe UI" w:hAnsi="Segoe UI" w:cs="Segoe UI"/>
-          <w:color w:val="1D2125"/>
-        </w:rPr>
-        <w:t>php</w:t>
-      </w:r>
-      <w:proofErr w:type="spellEnd"/>
-      <w:r>
-        <w:rPr>
-          <w:rFonts w:ascii="Segoe UI" w:eastAsia="Segoe UI" w:hAnsi="Segoe UI" w:cs="Segoe UI"/>
-          <w:color w:val="1D2125"/>
-        </w:rPr>
-        <w:t xml:space="preserve"> (comme dans le TP PHP 2) pour éviter de faire des copier/coller du header et du </w:t>
-      </w:r>
-      <w:proofErr w:type="spellStart"/>
-      <w:r>
-        <w:rPr>
-          <w:rFonts w:ascii="Segoe UI" w:eastAsia="Segoe UI" w:hAnsi="Segoe UI" w:cs="Segoe UI"/>
-          <w:color w:val="1D2125"/>
-        </w:rPr>
-        <w:t>footer</w:t>
-      </w:r>
-      <w:proofErr w:type="spellEnd"/>
+        <w:t>Utilisez la fonction require en php (comme dans le TP PHP 2) pour éviter de faire des copier/coller du header et du footer</w:t>
+      </w:r>
       <w:r>
         <w:rPr>
           <w:rFonts w:ascii="Segoe UI" w:eastAsia="Segoe UI" w:hAnsi="Segoe UI" w:cs="Segoe UI"/>
@@ -2272,22 +2100,6 @@
         </w:rPr>
         <w:t xml:space="preserve"> </w:t>
       </w:r>
-      <w:r>
-        <w:rPr>
-          <w:rFonts w:ascii="Segoe UI Emoji" w:eastAsia="Libre Franklin" w:hAnsi="Segoe UI Emoji" w:cs="Segoe UI Emoji"/>
-          <w:color w:val="FF0000"/>
-        </w:rPr>
-        <w:t xml:space="preserve">manque le </w:t>
-      </w:r>
-      <w:proofErr w:type="spellStart"/>
-      <w:r>
-        <w:rPr>
-          <w:rFonts w:ascii="Segoe UI Emoji" w:eastAsia="Libre Franklin" w:hAnsi="Segoe UI Emoji" w:cs="Segoe UI Emoji"/>
-          <w:color w:val="FF0000"/>
-        </w:rPr>
-        <w:t>footer</w:t>
-      </w:r>
-      <w:proofErr w:type="spellEnd"/>
     </w:p>
     <w:p>
       <w:pPr>
@@ -2307,33 +2119,8 @@
           <w:rFonts w:ascii="Segoe UI" w:eastAsia="Segoe UI" w:hAnsi="Segoe UI" w:cs="Segoe UI"/>
           <w:color w:val="1D2125"/>
         </w:rPr>
-        <w:t xml:space="preserve">Donc création d'un fichier </w:t>
-      </w:r>
-      <w:proofErr w:type="spellStart"/>
-      <w:r>
-        <w:rPr>
-          <w:rFonts w:ascii="Segoe UI" w:eastAsia="Segoe UI" w:hAnsi="Segoe UI" w:cs="Segoe UI"/>
-          <w:color w:val="1D2125"/>
-        </w:rPr>
-        <w:t>header.php</w:t>
-      </w:r>
-      <w:proofErr w:type="spellEnd"/>
-      <w:r>
-        <w:rPr>
-          <w:rFonts w:ascii="Segoe UI" w:eastAsia="Segoe UI" w:hAnsi="Segoe UI" w:cs="Segoe UI"/>
-          <w:color w:val="1D2125"/>
-        </w:rPr>
-        <w:t xml:space="preserve"> et d'un fichier </w:t>
-      </w:r>
-      <w:proofErr w:type="spellStart"/>
-      <w:r>
-        <w:rPr>
-          <w:rFonts w:ascii="Segoe UI" w:eastAsia="Segoe UI" w:hAnsi="Segoe UI" w:cs="Segoe UI"/>
-          <w:color w:val="1D2125"/>
-        </w:rPr>
-        <w:t>footer.php</w:t>
-      </w:r>
-      <w:proofErr w:type="spellEnd"/>
+        <w:t>Donc création d'un fichier header.php et d'un fichier footer.php</w:t>
+      </w:r>
       <w:r>
         <w:rPr>
           <w:rFonts w:ascii="Segoe UI" w:eastAsia="Segoe UI" w:hAnsi="Segoe UI" w:cs="Segoe UI"/>
@@ -2367,39 +2154,7 @@
           <w:rFonts w:ascii="Segoe UI" w:eastAsia="Segoe UI" w:hAnsi="Segoe UI" w:cs="Segoe UI"/>
           <w:color w:val="1D2125"/>
         </w:rPr>
-        <w:t xml:space="preserve">Ajoutez une connexion (et déconnexion) à votre base de données en PHP (créer la base dans </w:t>
-      </w:r>
-      <w:proofErr w:type="spellStart"/>
-      <w:r>
-        <w:rPr>
-          <w:rFonts w:ascii="Segoe UI" w:eastAsia="Segoe UI" w:hAnsi="Segoe UI" w:cs="Segoe UI"/>
-          <w:color w:val="1D2125"/>
-        </w:rPr>
-        <w:t>phpmyadmin</w:t>
-      </w:r>
-      <w:proofErr w:type="spellEnd"/>
-      <w:r>
-        <w:rPr>
-          <w:rFonts w:ascii="Segoe UI" w:eastAsia="Segoe UI" w:hAnsi="Segoe UI" w:cs="Segoe UI"/>
-          <w:color w:val="1D2125"/>
-        </w:rPr>
-        <w:t xml:space="preserve"> avec le fichier </w:t>
-      </w:r>
-      <w:proofErr w:type="spellStart"/>
-      <w:r>
-        <w:rPr>
-          <w:rFonts w:ascii="Segoe UI" w:eastAsia="Segoe UI" w:hAnsi="Segoe UI" w:cs="Segoe UI"/>
-          <w:color w:val="1D2125"/>
-        </w:rPr>
-        <w:t>bibliotheque-script.sql</w:t>
-      </w:r>
-      <w:proofErr w:type="spellEnd"/>
-      <w:r>
-        <w:rPr>
-          <w:rFonts w:ascii="Segoe UI" w:eastAsia="Segoe UI" w:hAnsi="Segoe UI" w:cs="Segoe UI"/>
-          <w:color w:val="1D2125"/>
-        </w:rPr>
-        <w:t xml:space="preserve"> du cours de base de données)</w:t>
+        <w:t>Ajoutez une connexion (et déconnexion) à votre base de données en PHP (créer la base dans phpmyadmin avec le fichier bibliotheque-script.sql du cours de base de données)</w:t>
       </w:r>
       <w:r>
         <w:rPr>
@@ -2427,49 +2182,8 @@
           <w:rFonts w:ascii="Segoe UI" w:eastAsia="Segoe UI" w:hAnsi="Segoe UI" w:cs="Segoe UI"/>
           <w:color w:val="FF0000"/>
         </w:rPr>
-        <w:t xml:space="preserve"> le code du </w:t>
-      </w:r>
-      <w:proofErr w:type="spellStart"/>
-      <w:r>
-        <w:rPr>
-          <w:rFonts w:ascii="Segoe UI" w:eastAsia="Segoe UI" w:hAnsi="Segoe UI" w:cs="Segoe UI"/>
-          <w:color w:val="FF0000"/>
-        </w:rPr>
-        <w:t>tp</w:t>
-      </w:r>
-      <w:proofErr w:type="spellEnd"/>
-      <w:r>
-        <w:rPr>
-          <w:rFonts w:ascii="Segoe UI" w:eastAsia="Segoe UI" w:hAnsi="Segoe UI" w:cs="Segoe UI"/>
-          <w:color w:val="FF0000"/>
-        </w:rPr>
         <w:t xml:space="preserve"> </w:t>
       </w:r>
-      <w:proofErr w:type="spellStart"/>
-      <w:r>
-        <w:rPr>
-          <w:rFonts w:ascii="Segoe UI" w:eastAsia="Segoe UI" w:hAnsi="Segoe UI" w:cs="Segoe UI"/>
-          <w:color w:val="FF0000"/>
-        </w:rPr>
-        <w:t>php</w:t>
-      </w:r>
-      <w:proofErr w:type="spellEnd"/>
-      <w:r>
-        <w:rPr>
-          <w:rFonts w:ascii="Segoe UI" w:eastAsia="Segoe UI" w:hAnsi="Segoe UI" w:cs="Segoe UI"/>
-          <w:color w:val="FF0000"/>
-        </w:rPr>
-        <w:t xml:space="preserve"> </w:t>
-      </w:r>
-      <w:proofErr w:type="spellStart"/>
-      <w:r>
-        <w:rPr>
-          <w:rFonts w:ascii="Segoe UI" w:eastAsia="Segoe UI" w:hAnsi="Segoe UI" w:cs="Segoe UI"/>
-          <w:color w:val="FF0000"/>
-        </w:rPr>
-        <w:t>connect</w:t>
-      </w:r>
-      <w:proofErr w:type="spellEnd"/>
     </w:p>
     <w:p>
       <w:pPr>
@@ -2510,71 +2224,7 @@
           <w:rFonts w:ascii="Segoe UI" w:eastAsia="Segoe UI" w:hAnsi="Segoe UI" w:cs="Segoe UI"/>
           <w:color w:val="1D2125"/>
         </w:rPr>
-        <w:t xml:space="preserve">Création de deux fichiers </w:t>
-      </w:r>
-      <w:proofErr w:type="spellStart"/>
-      <w:r>
-        <w:rPr>
-          <w:rFonts w:ascii="Segoe UI" w:eastAsia="Segoe UI" w:hAnsi="Segoe UI" w:cs="Segoe UI"/>
-          <w:color w:val="1D2125"/>
-        </w:rPr>
-        <w:t>connexion_bdd.php</w:t>
-      </w:r>
-      <w:proofErr w:type="spellEnd"/>
-      <w:r>
-        <w:rPr>
-          <w:rFonts w:ascii="Segoe UI" w:eastAsia="Segoe UI" w:hAnsi="Segoe UI" w:cs="Segoe UI"/>
-          <w:color w:val="1D2125"/>
-        </w:rPr>
-        <w:t xml:space="preserve"> (à inclure dans </w:t>
-      </w:r>
-      <w:proofErr w:type="spellStart"/>
-      <w:r>
-        <w:rPr>
-          <w:rFonts w:ascii="Segoe UI" w:eastAsia="Segoe UI" w:hAnsi="Segoe UI" w:cs="Segoe UI"/>
-          <w:color w:val="1D2125"/>
-        </w:rPr>
-        <w:t>header.php</w:t>
-      </w:r>
-      <w:proofErr w:type="spellEnd"/>
-      <w:r>
-        <w:rPr>
-          <w:rFonts w:ascii="Segoe UI" w:eastAsia="Segoe UI" w:hAnsi="Segoe UI" w:cs="Segoe UI"/>
-          <w:color w:val="1D2125"/>
-        </w:rPr>
-        <w:t xml:space="preserve">) et </w:t>
-      </w:r>
-      <w:proofErr w:type="spellStart"/>
-      <w:r>
-        <w:rPr>
-          <w:rFonts w:ascii="Segoe UI" w:eastAsia="Segoe UI" w:hAnsi="Segoe UI" w:cs="Segoe UI"/>
-          <w:color w:val="1D2125"/>
-        </w:rPr>
-        <w:t>deconnexion_bdd.php</w:t>
-      </w:r>
-      <w:proofErr w:type="spellEnd"/>
-      <w:r>
-        <w:rPr>
-          <w:rFonts w:ascii="Segoe UI" w:eastAsia="Segoe UI" w:hAnsi="Segoe UI" w:cs="Segoe UI"/>
-          <w:color w:val="1D2125"/>
-        </w:rPr>
-        <w:t xml:space="preserve"> (à inclure dans </w:t>
-      </w:r>
-      <w:proofErr w:type="spellStart"/>
-      <w:r>
-        <w:rPr>
-          <w:rFonts w:ascii="Segoe UI" w:eastAsia="Segoe UI" w:hAnsi="Segoe UI" w:cs="Segoe UI"/>
-          <w:color w:val="1D2125"/>
-        </w:rPr>
-        <w:t>footer.php</w:t>
-      </w:r>
-      <w:proofErr w:type="spellEnd"/>
-      <w:r>
-        <w:rPr>
-          <w:rFonts w:ascii="Segoe UI" w:eastAsia="Segoe UI" w:hAnsi="Segoe UI" w:cs="Segoe UI"/>
-          <w:color w:val="1D2125"/>
-        </w:rPr>
-        <w:t>)</w:t>
+        <w:t>Création de deux fichiers connexion_bdd.php (à inclure dans header.php) et deconnexion_bdd.php (à inclure dans footer.php)</w:t>
       </w:r>
       <w:r>
         <w:rPr>
@@ -2632,6 +2282,20 @@
         </w:rPr>
         <w:t>Elle doit être identique à l'étape 3, c'est à dire afficher la liste des livres. Mais les données doivent maintenant être récupérées directement de la base de données.</w:t>
       </w:r>
+      <w:r>
+        <w:rPr>
+          <w:rFonts w:ascii="Segoe UI Emoji" w:eastAsia="Libre Franklin" w:hAnsi="Segoe UI Emoji" w:cs="Segoe UI Emoji"/>
+          <w:color w:val="666666"/>
+        </w:rPr>
+        <w:t xml:space="preserve"> </w:t>
+      </w:r>
+      <w:r>
+        <w:rPr>
+          <w:rFonts w:ascii="Segoe UI Emoji" w:eastAsia="Libre Franklin" w:hAnsi="Segoe UI Emoji" w:cs="Segoe UI Emoji"/>
+          <w:color w:val="666666"/>
+        </w:rPr>
+        <w:t>✅</w:t>
+      </w:r>
     </w:p>
     <w:p>
       <w:pPr>
@@ -2725,39 +2389,7 @@
           <w:rFonts w:ascii="Segoe UI" w:eastAsia="Segoe UI" w:hAnsi="Segoe UI" w:cs="Segoe UI"/>
           <w:color w:val="1D2125"/>
         </w:rPr>
-        <w:t xml:space="preserve"> le 20 décembre au soir. Vous devez joindre avec le site un export de votre base de données (sur </w:t>
-      </w:r>
-      <w:proofErr w:type="spellStart"/>
-      <w:r>
-        <w:rPr>
-          <w:rFonts w:ascii="Segoe UI" w:eastAsia="Segoe UI" w:hAnsi="Segoe UI" w:cs="Segoe UI"/>
-          <w:color w:val="1D2125"/>
-        </w:rPr>
-        <w:t>phpmyadmin</w:t>
-      </w:r>
-      <w:proofErr w:type="spellEnd"/>
-      <w:r>
-        <w:rPr>
-          <w:rFonts w:ascii="Segoe UI" w:eastAsia="Segoe UI" w:hAnsi="Segoe UI" w:cs="Segoe UI"/>
-          <w:color w:val="1D2125"/>
-        </w:rPr>
-        <w:t xml:space="preserve"> sélectionnez votre base, aller dans l'onglet Export puis cliquez sur le bouton envoyer, enregistrez le texte dans un fichier </w:t>
-      </w:r>
-      <w:proofErr w:type="spellStart"/>
-      <w:r>
-        <w:rPr>
-          <w:rFonts w:ascii="Segoe UI" w:eastAsia="Segoe UI" w:hAnsi="Segoe UI" w:cs="Segoe UI"/>
-          <w:color w:val="1D2125"/>
-        </w:rPr>
-        <w:t>dump.sql</w:t>
-      </w:r>
-      <w:proofErr w:type="spellEnd"/>
-      <w:r>
-        <w:rPr>
-          <w:rFonts w:ascii="Segoe UI" w:eastAsia="Segoe UI" w:hAnsi="Segoe UI" w:cs="Segoe UI"/>
-          <w:color w:val="1D2125"/>
-        </w:rPr>
-        <w:t>)</w:t>
+        <w:t> le 20 décembre au soir. Vous devez joindre avec le site un export de votre base de données (sur phpmyadmin sélectionnez votre base, aller dans l'onglet Export puis cliquez sur le bouton envoyer, enregistrez le texte dans un fichier dump.sql)</w:t>
       </w:r>
     </w:p>
     <w:p>

</xml_diff>